<commit_message>
Added DFD and Other Reqs to Requirement Specs
Gagandeep Singh
</commit_message>
<xml_diff>
--- a/Requirements Specifications/Computech Capstone - Requirement Specifications.docx
+++ b/Requirements Specifications/Computech Capstone - Requirement Specifications.docx
@@ -1,6 +1,6 @@
 
 <file path=word/document.xml><?xml version="1.0" encoding="utf-8"?>
-<w:document xmlns:wpc="http://schemas.microsoft.com/office/word/2010/wordprocessingCanvas" xmlns:mc="http://schemas.openxmlformats.org/markup-compatibility/2006" xmlns:o="urn:schemas-microsoft-com:office:office" xmlns:r="http://schemas.openxmlformats.org/officeDocument/2006/relationships" xmlns:m="http://schemas.openxmlformats.org/officeDocument/2006/math" xmlns:v="urn:schemas-microsoft-com:vml" xmlns:wp14="http://schemas.microsoft.com/office/word/2010/wordprocessingDrawing" xmlns:wp="http://schemas.openxmlformats.org/drawingml/2006/wordprocessingDrawing" xmlns:w10="urn:schemas-microsoft-com:office:word" xmlns:w="http://schemas.openxmlformats.org/wordprocessingml/2006/main" xmlns:w14="http://schemas.microsoft.com/office/word/2010/wordml" xmlns:wpg="http://schemas.microsoft.com/office/word/2010/wordprocessingGroup" xmlns:wpi="http://schemas.microsoft.com/office/word/2010/wordprocessingInk" xmlns:wne="http://schemas.microsoft.com/office/word/2006/wordml" xmlns:wps="http://schemas.microsoft.com/office/word/2010/wordprocessingShape" mc:Ignorable="w14 wp14">
+<w:document xmlns:ve="http://schemas.openxmlformats.org/markup-compatibility/2006" xmlns:o="urn:schemas-microsoft-com:office:office" xmlns:r="http://schemas.openxmlformats.org/officeDocument/2006/relationships" xmlns:m="http://schemas.openxmlformats.org/officeDocument/2006/math" xmlns:v="urn:schemas-microsoft-com:vml" xmlns:wp="http://schemas.openxmlformats.org/drawingml/2006/wordprocessingDrawing" xmlns:w10="urn:schemas-microsoft-com:office:word" xmlns:w="http://schemas.openxmlformats.org/wordprocessingml/2006/main" xmlns:wne="http://schemas.microsoft.com/office/word/2006/wordml">
   <w:body>
     <w:p>
       <w:pPr>
@@ -83,7 +83,6 @@
           <w:szCs w:val="32"/>
         </w:rPr>
       </w:pPr>
-      <w:proofErr w:type="gramStart"/>
       <w:r>
         <w:rPr>
           <w:rFonts w:asciiTheme="minorHAnsi" w:hAnsiTheme="minorHAnsi"/>
@@ -92,7 +91,6 @@
         </w:rPr>
         <w:t>for</w:t>
       </w:r>
-      <w:proofErr w:type="gramEnd"/>
     </w:p>
     <w:p>
       <w:pPr>
@@ -241,17 +239,8 @@
           <w:rFonts w:asciiTheme="minorHAnsi" w:hAnsiTheme="minorHAnsi"/>
           <w:sz w:val="32"/>
         </w:rPr>
-        <w:t xml:space="preserve">Wesley </w:t>
-      </w:r>
-      <w:proofErr w:type="spellStart"/>
-      <w:r>
-        <w:rPr>
-          <w:rFonts w:asciiTheme="minorHAnsi" w:hAnsiTheme="minorHAnsi"/>
-          <w:sz w:val="32"/>
-        </w:rPr>
-        <w:t>Trescott</w:t>
-      </w:r>
-      <w:proofErr w:type="spellEnd"/>
+        <w:t>Wesley Trescott</w:t>
+      </w:r>
     </w:p>
     <w:p>
       <w:pPr>
@@ -3002,9 +2991,9 @@
           <w:rFonts w:asciiTheme="minorHAnsi" w:hAnsiTheme="minorHAnsi"/>
         </w:rPr>
         <w:sectPr>
-          <w:headerReference w:type="default" r:id="rId9"/>
-          <w:footerReference w:type="default" r:id="rId10"/>
-          <w:footerReference w:type="first" r:id="rId11"/>
+          <w:headerReference w:type="default" r:id="rId8"/>
+          <w:footerReference w:type="default" r:id="rId9"/>
+          <w:footerReference w:type="first" r:id="rId10"/>
           <w:pgSz w:w="12240" w:h="15840"/>
           <w:pgMar w:top="1080" w:right="1440" w:bottom="720" w:left="1440" w:header="720" w:footer="720" w:gutter="0"/>
           <w:pgNumType w:fmt="lowerRoman" w:start="1"/>
@@ -3256,7 +3245,7 @@
       <w:tblPr>
         <w:tblStyle w:val="TableGrid"/>
         <w:tblW w:w="0" w:type="auto"/>
-        <w:tblLook w:val="04A0" w:firstRow="1" w:lastRow="0" w:firstColumn="1" w:lastColumn="0" w:noHBand="0" w:noVBand="1"/>
+        <w:tblLook w:val="04A0"/>
       </w:tblPr>
       <w:tblGrid>
         <w:gridCol w:w="4788"/>
@@ -3600,23 +3589,13 @@
                 <w:szCs w:val="22"/>
               </w:rPr>
             </w:pPr>
-            <w:proofErr w:type="gramStart"/>
             <w:r>
               <w:rPr>
                 <w:rFonts w:asciiTheme="minorHAnsi" w:hAnsiTheme="minorHAnsi"/>
                 <w:sz w:val="22"/>
                 <w:szCs w:val="22"/>
               </w:rPr>
-              <w:t>to</w:t>
-            </w:r>
-            <w:proofErr w:type="gramEnd"/>
-            <w:r>
-              <w:rPr>
-                <w:rFonts w:asciiTheme="minorHAnsi" w:hAnsiTheme="minorHAnsi"/>
-                <w:sz w:val="22"/>
-                <w:szCs w:val="22"/>
-              </w:rPr>
-              <w:t xml:space="preserve"> interact with external software/application (Pinpoint).</w:t>
+              <w:t>to interact with external software/application (Pinpoint).</w:t>
             </w:r>
           </w:p>
         </w:tc>
@@ -4098,7 +4077,7 @@
         </w:rPr>
         <w:t xml:space="preserve">crosoft ASP.NET MVC - </w:t>
       </w:r>
-      <w:hyperlink r:id="rId12" w:history="1">
+      <w:hyperlink r:id="rId11" w:history="1">
         <w:r>
           <w:rPr>
             <w:rStyle w:val="Hyperlink"/>
@@ -4119,7 +4098,7 @@
       <w:r>
         <w:t xml:space="preserve">Microsoft SQL Server - </w:t>
       </w:r>
-      <w:hyperlink r:id="rId13" w:history="1">
+      <w:hyperlink r:id="rId12" w:history="1">
         <w:r>
           <w:rPr>
             <w:rStyle w:val="Hyperlink"/>
@@ -4139,7 +4118,7 @@
       <w:r>
         <w:t xml:space="preserve">Razor - </w:t>
       </w:r>
-      <w:hyperlink r:id="rId14" w:history="1">
+      <w:hyperlink r:id="rId13" w:history="1">
         <w:r>
           <w:rPr>
             <w:rStyle w:val="Hyperlink"/>
@@ -4159,7 +4138,7 @@
       <w:r>
         <w:t xml:space="preserve">JQuery - </w:t>
       </w:r>
-      <w:hyperlink r:id="rId15" w:history="1">
+      <w:hyperlink r:id="rId14" w:history="1">
         <w:r>
           <w:rPr>
             <w:rStyle w:val="Hyperlink"/>
@@ -4542,12 +4521,6 @@
           <w:rFonts w:cs="Times"/>
         </w:rPr>
         <w:t>can lock/ban/delete users</w:t>
-      </w:r>
-      <w:r>
-        <w:rPr>
-          <w:rFonts w:cs="Times"/>
-        </w:rPr>
-        <w:t xml:space="preserve"> </w:t>
       </w:r>
     </w:p>
     <w:p>
@@ -4910,7 +4883,7 @@
           <w:insideH w:val="none" w:sz="0" w:space="0" w:color="auto"/>
           <w:insideV w:val="none" w:sz="0" w:space="0" w:color="auto"/>
         </w:tblBorders>
-        <w:tblLook w:val="04A0" w:firstRow="1" w:lastRow="0" w:firstColumn="1" w:lastColumn="0" w:noHBand="0" w:noVBand="1"/>
+        <w:tblLook w:val="04A0"/>
       </w:tblPr>
       <w:tblGrid>
         <w:gridCol w:w="4988"/>
@@ -4933,10 +4906,9 @@
               <w:rPr>
                 <w:rFonts w:asciiTheme="minorHAnsi" w:hAnsiTheme="minorHAnsi"/>
                 <w:noProof/>
-                <w:lang w:bidi="gu-IN"/>
               </w:rPr>
               <w:drawing>
-                <wp:inline distT="0" distB="0" distL="0" distR="0" wp14:anchorId="622BE3E0" wp14:editId="48D1E37D">
+                <wp:inline distT="0" distB="0" distL="0" distR="0">
                   <wp:extent cx="3181350" cy="2838450"/>
                   <wp:effectExtent l="0" t="0" r="0" b="0"/>
                   <wp:docPr id="3" name="Picture 3"/>
@@ -4951,7 +4923,7 @@
                           <pic:cNvPicPr/>
                         </pic:nvPicPr>
                         <pic:blipFill>
-                          <a:blip r:embed="rId16"/>
+                          <a:blip r:embed="rId15"/>
                           <a:stretch>
                             <a:fillRect/>
                           </a:stretch>
@@ -4989,10 +4961,9 @@
               <w:rPr>
                 <w:rFonts w:asciiTheme="minorHAnsi" w:hAnsiTheme="minorHAnsi"/>
                 <w:noProof/>
-                <w:lang w:bidi="gu-IN"/>
               </w:rPr>
               <w:drawing>
-                <wp:inline distT="0" distB="0" distL="0" distR="0" wp14:anchorId="37110774" wp14:editId="2357CD33">
+                <wp:inline distT="0" distB="0" distL="0" distR="0">
                   <wp:extent cx="2914650" cy="2996522"/>
                   <wp:effectExtent l="0" t="0" r="0" b="0"/>
                   <wp:docPr id="1" name="Picture 1"/>
@@ -5007,7 +4978,7 @@
                           <pic:cNvPicPr/>
                         </pic:nvPicPr>
                         <pic:blipFill>
-                          <a:blip r:embed="rId17"/>
+                          <a:blip r:embed="rId16"/>
                           <a:stretch>
                             <a:fillRect/>
                           </a:stretch>
@@ -5050,11 +5021,10 @@
               <w:rPr>
                 <w:rFonts w:asciiTheme="minorHAnsi" w:hAnsiTheme="minorHAnsi"/>
                 <w:noProof/>
-                <w:lang w:bidi="gu-IN"/>
               </w:rPr>
               <w:lastRenderedPageBreak/>
               <w:drawing>
-                <wp:inline distT="0" distB="0" distL="0" distR="0" wp14:anchorId="7A67F21E" wp14:editId="00C06BE1">
+                <wp:inline distT="0" distB="0" distL="0" distR="0">
                   <wp:extent cx="2438400" cy="3091419"/>
                   <wp:effectExtent l="0" t="0" r="0" b="0"/>
                   <wp:docPr id="4" name="Picture 4"/>
@@ -5069,7 +5039,7 @@
                           <pic:cNvPicPr/>
                         </pic:nvPicPr>
                         <pic:blipFill>
-                          <a:blip r:embed="rId18"/>
+                          <a:blip r:embed="rId17"/>
                           <a:stretch>
                             <a:fillRect/>
                           </a:stretch>
@@ -5875,14 +5845,6 @@
       <w:r>
         <w:rPr>
           <w:rFonts w:asciiTheme="minorHAnsi" w:hAnsiTheme="minorHAnsi"/>
-          <w:sz w:val="22"/>
-          <w:szCs w:val="22"/>
-        </w:rPr>
-        <w:t xml:space="preserve"> </w:t>
-      </w:r>
-      <w:r>
-        <w:rPr>
-          <w:rFonts w:asciiTheme="minorHAnsi" w:hAnsiTheme="minorHAnsi"/>
           <w:b w:val="0"/>
           <w:bCs/>
           <w:sz w:val="22"/>
@@ -6520,14 +6482,6 @@
       <w:r>
         <w:rPr>
           <w:rFonts w:asciiTheme="minorHAnsi" w:hAnsiTheme="minorHAnsi"/>
-          <w:sz w:val="22"/>
-          <w:szCs w:val="22"/>
-        </w:rPr>
-        <w:t xml:space="preserve"> </w:t>
-      </w:r>
-      <w:r>
-        <w:rPr>
-          <w:rFonts w:asciiTheme="minorHAnsi" w:hAnsiTheme="minorHAnsi"/>
           <w:b w:val="0"/>
           <w:bCs/>
           <w:sz w:val="22"/>
@@ -6549,14 +6503,6 @@
           <w:szCs w:val="22"/>
         </w:rPr>
         <w:t>REQ:</w:t>
-      </w:r>
-      <w:r>
-        <w:rPr>
-          <w:rFonts w:asciiTheme="minorHAnsi" w:hAnsiTheme="minorHAnsi"/>
-          <w:sz w:val="22"/>
-          <w:szCs w:val="22"/>
-        </w:rPr>
-        <w:t xml:space="preserve"> </w:t>
       </w:r>
       <w:r>
         <w:rPr>
@@ -7096,37 +7042,27 @@
           <w:i w:val="0"/>
           <w:color w:val="FF0000"/>
         </w:rPr>
-        <w:t xml:space="preserve">Check about different devices affect webpage layout. </w:t>
-      </w:r>
-      <w:proofErr w:type="gramStart"/>
-      <w:r>
+        <w:t>Check about different devices affect webpage layout. Small screen, big screen, mobiles, etc.</w:t>
+      </w:r>
+    </w:p>
+    <w:p>
+      <w:pPr>
+        <w:pStyle w:val="BodyText"/>
         <w:rPr>
           <w:rFonts w:asciiTheme="minorHAnsi" w:hAnsiTheme="minorHAnsi"/>
           <w:i w:val="0"/>
           <w:color w:val="FF0000"/>
         </w:rPr>
-        <w:t>Small screen, big screen, mobiles, etc.</w:t>
-      </w:r>
-      <w:proofErr w:type="gramEnd"/>
-    </w:p>
-    <w:p>
-      <w:pPr>
-        <w:pStyle w:val="BodyText"/>
+      </w:pPr>
+      <w:r>
         <w:rPr>
           <w:rFonts w:asciiTheme="minorHAnsi" w:hAnsiTheme="minorHAnsi"/>
           <w:i w:val="0"/>
           <w:color w:val="FF0000"/>
         </w:rPr>
-      </w:pPr>
-      <w:r>
-        <w:rPr>
-          <w:rFonts w:asciiTheme="minorHAnsi" w:hAnsiTheme="minorHAnsi"/>
-          <w:i w:val="0"/>
-          <w:color w:val="FF0000"/>
-        </w:rPr>
         <w:t xml:space="preserve">Found a good article about constraints: </w:t>
       </w:r>
-      <w:hyperlink r:id="rId19" w:history="1">
+      <w:hyperlink r:id="rId18" w:history="1">
         <w:r>
           <w:rPr>
             <w:rStyle w:val="Hyperlink"/>
@@ -7222,7 +7158,7 @@
         <w:pStyle w:val="Heading2"/>
         <w:rPr>
           <w:rFonts w:asciiTheme="minorHAnsi" w:hAnsiTheme="minorHAnsi"/>
-          <w:color w:val="FF0000"/>
+          <w:color w:val="000000" w:themeColor="text1"/>
         </w:rPr>
       </w:pPr>
       <w:bookmarkStart w:id="54" w:name="_Toc506458808"/>
@@ -7230,21 +7166,21 @@
       <w:r>
         <w:rPr>
           <w:rFonts w:asciiTheme="minorHAnsi" w:hAnsiTheme="minorHAnsi"/>
-          <w:color w:val="FF0000"/>
+          <w:color w:val="000000" w:themeColor="text1"/>
         </w:rPr>
         <w:t>3.</w:t>
       </w:r>
       <w:r>
         <w:rPr>
           <w:rFonts w:asciiTheme="minorHAnsi" w:hAnsiTheme="minorHAnsi"/>
-          <w:color w:val="FF0000"/>
+          <w:color w:val="000000" w:themeColor="text1"/>
         </w:rPr>
         <w:t>6</w:t>
       </w:r>
       <w:r>
         <w:rPr>
           <w:rFonts w:asciiTheme="minorHAnsi" w:hAnsiTheme="minorHAnsi"/>
-          <w:color w:val="FF0000"/>
+          <w:color w:val="000000" w:themeColor="text1"/>
         </w:rPr>
         <w:t xml:space="preserve"> Other Requirements</w:t>
       </w:r>
@@ -7253,21 +7189,30 @@
     </w:p>
     <w:p>
       <w:pPr>
+        <w:rPr>
+          <w:b/>
+        </w:rPr>
+      </w:pPr>
+      <w:r>
+        <w:rPr>
+          <w:b/>
+        </w:rPr>
+        <w:t>3.6.1 Mobile Platform Compatibilty</w:t>
+      </w:r>
+    </w:p>
+    <w:p>
+      <w:r>
+        <w:t xml:space="preserve">Web Application is compatible with mobile phones and tablets along with PCs, primarily iOS and Android based devices. User view is configured to the device’s screen resolution and can be accessed from any web browser installed on the device. User has the ability to use every functionality in the app on these mobile devices. However, user is unable to upload resumes from iOS based devices. </w:t>
+      </w:r>
+    </w:p>
+    <w:p>
+      <w:pPr>
         <w:pStyle w:val="BodyText"/>
         <w:rPr>
           <w:rFonts w:asciiTheme="minorHAnsi" w:hAnsiTheme="minorHAnsi"/>
           <w:color w:val="FF0000"/>
         </w:rPr>
       </w:pPr>
-      <w:proofErr w:type="gramStart"/>
-      <w:r>
-        <w:rPr>
-          <w:rFonts w:asciiTheme="minorHAnsi" w:hAnsiTheme="minorHAnsi"/>
-          <w:color w:val="FF0000"/>
-        </w:rPr>
-        <w:t>Catchall section for any additional requirements.</w:t>
-      </w:r>
-      <w:proofErr w:type="gramEnd"/>
     </w:p>
     <w:p>
       <w:pPr>
@@ -7292,7 +7237,7 @@
         <w:pStyle w:val="Heading2"/>
         <w:rPr>
           <w:rFonts w:asciiTheme="minorHAnsi" w:hAnsiTheme="minorHAnsi"/>
-          <w:color w:val="FF0000"/>
+          <w:color w:val="000000" w:themeColor="text1"/>
         </w:rPr>
       </w:pPr>
       <w:bookmarkStart w:id="58" w:name="_Toc506458811"/>
@@ -7300,21 +7245,21 @@
       <w:r>
         <w:rPr>
           <w:rFonts w:asciiTheme="minorHAnsi" w:hAnsiTheme="minorHAnsi"/>
-          <w:color w:val="FF0000"/>
+          <w:color w:val="000000" w:themeColor="text1"/>
         </w:rPr>
         <w:t>4.</w:t>
       </w:r>
       <w:r>
         <w:rPr>
           <w:rFonts w:asciiTheme="minorHAnsi" w:hAnsiTheme="minorHAnsi"/>
-          <w:color w:val="FF0000"/>
+          <w:color w:val="000000" w:themeColor="text1"/>
         </w:rPr>
         <w:t>1</w:t>
       </w:r>
       <w:r>
         <w:rPr>
           <w:rFonts w:asciiTheme="minorHAnsi" w:hAnsiTheme="minorHAnsi"/>
-          <w:color w:val="FF0000"/>
+          <w:color w:val="000000" w:themeColor="text1"/>
         </w:rPr>
         <w:t xml:space="preserve"> Data Flow Diagrams (DFD)</w:t>
       </w:r>
@@ -7325,6 +7270,232 @@
     </w:p>
     <w:p>
       <w:pPr>
+        <w:rPr>
+          <w:b/>
+        </w:rPr>
+      </w:pPr>
+    </w:p>
+    <w:p>
+      <w:pPr>
+        <w:rPr>
+          <w:b/>
+        </w:rPr>
+      </w:pPr>
+    </w:p>
+    <w:p>
+      <w:pPr>
+        <w:rPr>
+          <w:b/>
+        </w:rPr>
+      </w:pPr>
+    </w:p>
+    <w:p>
+      <w:pPr>
+        <w:rPr>
+          <w:b/>
+        </w:rPr>
+      </w:pPr>
+    </w:p>
+    <w:p>
+      <w:pPr>
+        <w:rPr>
+          <w:b/>
+        </w:rPr>
+      </w:pPr>
+    </w:p>
+    <w:p>
+      <w:pPr>
+        <w:rPr>
+          <w:b/>
+        </w:rPr>
+      </w:pPr>
+    </w:p>
+    <w:p>
+      <w:pPr>
+        <w:rPr>
+          <w:b/>
+        </w:rPr>
+      </w:pPr>
+    </w:p>
+    <w:p>
+      <w:pPr>
+        <w:rPr>
+          <w:b/>
+        </w:rPr>
+      </w:pPr>
+    </w:p>
+    <w:p>
+      <w:pPr>
+        <w:rPr>
+          <w:b/>
+        </w:rPr>
+      </w:pPr>
+    </w:p>
+    <w:p>
+      <w:pPr>
+        <w:rPr>
+          <w:b/>
+        </w:rPr>
+      </w:pPr>
+    </w:p>
+    <w:p>
+      <w:pPr>
+        <w:rPr>
+          <w:b/>
+        </w:rPr>
+      </w:pPr>
+    </w:p>
+    <w:p>
+      <w:pPr>
+        <w:rPr>
+          <w:b/>
+        </w:rPr>
+      </w:pPr>
+    </w:p>
+    <w:p>
+      <w:pPr>
+        <w:rPr>
+          <w:b/>
+        </w:rPr>
+      </w:pPr>
+    </w:p>
+    <w:p>
+      <w:pPr>
+        <w:rPr>
+          <w:b/>
+        </w:rPr>
+      </w:pPr>
+      <w:r>
+        <w:rPr>
+          <w:b/>
+        </w:rPr>
+        <w:t xml:space="preserve">4.1.1 </w:t>
+      </w:r>
+      <w:r>
+        <w:rPr>
+          <w:b/>
+        </w:rPr>
+        <w:t>Level1 DFD</w:t>
+      </w:r>
+    </w:p>
+    <w:p/>
+    <w:p>
+      <w:r>
+        <w:t>Level1 DFD shows the flow of data among the user, web application and the SQL database.</w:t>
+      </w:r>
+    </w:p>
+    <w:p>
+      <w:r>
+        <w:rPr>
+          <w:noProof/>
+        </w:rPr>
+        <w:drawing>
+          <wp:inline distT="0" distB="0" distL="0" distR="0">
+            <wp:extent cx="5943600" cy="3232785"/>
+            <wp:effectExtent l="19050" t="0" r="0" b="0"/>
+            <wp:docPr id="2" name="Picture 1" descr="Level1.JPG"/>
+            <wp:cNvGraphicFramePr>
+              <a:graphicFrameLocks xmlns:a="http://schemas.openxmlformats.org/drawingml/2006/main" noChangeAspect="1"/>
+            </wp:cNvGraphicFramePr>
+            <a:graphic xmlns:a="http://schemas.openxmlformats.org/drawingml/2006/main">
+              <a:graphicData uri="http://schemas.openxmlformats.org/drawingml/2006/picture">
+                <pic:pic xmlns:pic="http://schemas.openxmlformats.org/drawingml/2006/picture">
+                  <pic:nvPicPr>
+                    <pic:cNvPr id="0" name="Level1.JPG"/>
+                    <pic:cNvPicPr/>
+                  </pic:nvPicPr>
+                  <pic:blipFill>
+                    <a:blip r:embed="rId19"/>
+                    <a:stretch>
+                      <a:fillRect/>
+                    </a:stretch>
+                  </pic:blipFill>
+                  <pic:spPr>
+                    <a:xfrm>
+                      <a:off x="0" y="0"/>
+                      <a:ext cx="5943600" cy="3232785"/>
+                    </a:xfrm>
+                    <a:prstGeom prst="rect">
+                      <a:avLst/>
+                    </a:prstGeom>
+                  </pic:spPr>
+                </pic:pic>
+              </a:graphicData>
+            </a:graphic>
+          </wp:inline>
+        </w:drawing>
+      </w:r>
+    </w:p>
+    <w:p>
+      <w:pPr>
+        <w:rPr>
+          <w:b/>
+        </w:rPr>
+      </w:pPr>
+      <w:r>
+        <w:rPr>
+          <w:b/>
+        </w:rPr>
+        <w:t xml:space="preserve">4.1.2 </w:t>
+      </w:r>
+      <w:r>
+        <w:rPr>
+          <w:b/>
+        </w:rPr>
+        <w:t>Level2 DFD</w:t>
+      </w:r>
+    </w:p>
+    <w:p/>
+    <w:p>
+      <w:r>
+        <w:t>Level2 DFD provides in-depth view of the data flow among the various components of the web application such as the UI, Application Core i.e. Model and Controller components, Viewer, and the SQL database.</w:t>
+      </w:r>
+    </w:p>
+    <w:p>
+      <w:r>
+        <w:rPr>
+          <w:noProof/>
+        </w:rPr>
+        <w:lastRenderedPageBreak/>
+        <w:drawing>
+          <wp:inline distT="0" distB="0" distL="0" distR="0">
+            <wp:extent cx="3305637" cy="7725854"/>
+            <wp:effectExtent l="19050" t="0" r="9063" b="0"/>
+            <wp:docPr id="6" name="Picture 5" descr="dfd.png"/>
+            <wp:cNvGraphicFramePr>
+              <a:graphicFrameLocks xmlns:a="http://schemas.openxmlformats.org/drawingml/2006/main" noChangeAspect="1"/>
+            </wp:cNvGraphicFramePr>
+            <a:graphic xmlns:a="http://schemas.openxmlformats.org/drawingml/2006/main">
+              <a:graphicData uri="http://schemas.openxmlformats.org/drawingml/2006/picture">
+                <pic:pic xmlns:pic="http://schemas.openxmlformats.org/drawingml/2006/picture">
+                  <pic:nvPicPr>
+                    <pic:cNvPr id="0" name="dfd.png"/>
+                    <pic:cNvPicPr/>
+                  </pic:nvPicPr>
+                  <pic:blipFill>
+                    <a:blip r:embed="rId20"/>
+                    <a:stretch>
+                      <a:fillRect/>
+                    </a:stretch>
+                  </pic:blipFill>
+                  <pic:spPr>
+                    <a:xfrm>
+                      <a:off x="0" y="0"/>
+                      <a:ext cx="3305637" cy="7725854"/>
+                    </a:xfrm>
+                    <a:prstGeom prst="rect">
+                      <a:avLst/>
+                    </a:prstGeom>
+                  </pic:spPr>
+                </pic:pic>
+              </a:graphicData>
+            </a:graphic>
+          </wp:inline>
+        </w:drawing>
+      </w:r>
+    </w:p>
+    <w:p>
+      <w:pPr>
         <w:pStyle w:val="Heading1"/>
         <w:rPr>
           <w:rFonts w:asciiTheme="minorHAnsi" w:hAnsiTheme="minorHAnsi"/>
@@ -7336,6 +7507,7 @@
         <w:rPr>
           <w:rFonts w:asciiTheme="minorHAnsi" w:hAnsiTheme="minorHAnsi"/>
         </w:rPr>
+        <w:lastRenderedPageBreak/>
         <w:t>A. Appendices</w:t>
       </w:r>
       <w:bookmarkEnd w:id="61"/>
@@ -7421,15 +7593,15 @@
 </file>
 
 <file path=word/endnotes.xml><?xml version="1.0" encoding="utf-8"?>
-<w:endnotes xmlns:wpc="http://schemas.microsoft.com/office/word/2010/wordprocessingCanvas" xmlns:mc="http://schemas.openxmlformats.org/markup-compatibility/2006" xmlns:o="urn:schemas-microsoft-com:office:office" xmlns:r="http://schemas.openxmlformats.org/officeDocument/2006/relationships" xmlns:m="http://schemas.openxmlformats.org/officeDocument/2006/math" xmlns:v="urn:schemas-microsoft-com:vml" xmlns:wp14="http://schemas.microsoft.com/office/word/2010/wordprocessingDrawing" xmlns:wp="http://schemas.openxmlformats.org/drawingml/2006/wordprocessingDrawing" xmlns:w10="urn:schemas-microsoft-com:office:word" xmlns:w="http://schemas.openxmlformats.org/wordprocessingml/2006/main" xmlns:w14="http://schemas.microsoft.com/office/word/2010/wordml" xmlns:wpg="http://schemas.microsoft.com/office/word/2010/wordprocessingGroup" xmlns:wpi="http://schemas.microsoft.com/office/word/2010/wordprocessingInk" xmlns:wne="http://schemas.microsoft.com/office/word/2006/wordml" xmlns:wps="http://schemas.microsoft.com/office/word/2010/wordprocessingShape" mc:Ignorable="w14 wp14">
-  <w:endnote w:type="separator" w:id="-1">
+<w:endnotes xmlns:ve="http://schemas.openxmlformats.org/markup-compatibility/2006" xmlns:o="urn:schemas-microsoft-com:office:office" xmlns:r="http://schemas.openxmlformats.org/officeDocument/2006/relationships" xmlns:m="http://schemas.openxmlformats.org/officeDocument/2006/math" xmlns:v="urn:schemas-microsoft-com:vml" xmlns:wp="http://schemas.openxmlformats.org/drawingml/2006/wordprocessingDrawing" xmlns:w10="urn:schemas-microsoft-com:office:word" xmlns:w="http://schemas.openxmlformats.org/wordprocessingml/2006/main" xmlns:wne="http://schemas.microsoft.com/office/word/2006/wordml">
+  <w:endnote w:type="separator" w:id="0">
     <w:p>
       <w:r>
         <w:separator/>
       </w:r>
     </w:p>
   </w:endnote>
-  <w:endnote w:type="continuationSeparator" w:id="0">
+  <w:endnote w:type="continuationSeparator" w:id="1">
     <w:p>
       <w:r>
         <w:continuationSeparator/>
@@ -7440,7 +7612,7 @@
 </file>
 
 <file path=word/footer1.xml><?xml version="1.0" encoding="utf-8"?>
-<w:ftr xmlns:wpc="http://schemas.microsoft.com/office/word/2010/wordprocessingCanvas" xmlns:mc="http://schemas.openxmlformats.org/markup-compatibility/2006" xmlns:o="urn:schemas-microsoft-com:office:office" xmlns:r="http://schemas.openxmlformats.org/officeDocument/2006/relationships" xmlns:m="http://schemas.openxmlformats.org/officeDocument/2006/math" xmlns:v="urn:schemas-microsoft-com:vml" xmlns:wp14="http://schemas.microsoft.com/office/word/2010/wordprocessingDrawing" xmlns:wp="http://schemas.openxmlformats.org/drawingml/2006/wordprocessingDrawing" xmlns:w10="urn:schemas-microsoft-com:office:word" xmlns:w="http://schemas.openxmlformats.org/wordprocessingml/2006/main" xmlns:w14="http://schemas.microsoft.com/office/word/2010/wordml" xmlns:wpg="http://schemas.microsoft.com/office/word/2010/wordprocessingGroup" xmlns:wpi="http://schemas.microsoft.com/office/word/2010/wordprocessingInk" xmlns:wne="http://schemas.microsoft.com/office/word/2006/wordml" xmlns:wps="http://schemas.microsoft.com/office/word/2010/wordprocessingShape" mc:Ignorable="w14 wp14">
+<w:ftr xmlns:ve="http://schemas.openxmlformats.org/markup-compatibility/2006" xmlns:o="urn:schemas-microsoft-com:office:office" xmlns:r="http://schemas.openxmlformats.org/officeDocument/2006/relationships" xmlns:m="http://schemas.openxmlformats.org/officeDocument/2006/math" xmlns:v="urn:schemas-microsoft-com:vml" xmlns:wp="http://schemas.openxmlformats.org/drawingml/2006/wordprocessingDrawing" xmlns:w10="urn:schemas-microsoft-com:office:word" xmlns:w="http://schemas.openxmlformats.org/wordprocessingml/2006/main" xmlns:wne="http://schemas.microsoft.com/office/word/2006/wordml">
   <w:p>
     <w:pPr>
       <w:pStyle w:val="Footer"/>
@@ -7509,7 +7681,7 @@
 </file>
 
 <file path=word/footer2.xml><?xml version="1.0" encoding="utf-8"?>
-<w:ftr xmlns:wpc="http://schemas.microsoft.com/office/word/2010/wordprocessingCanvas" xmlns:mc="http://schemas.openxmlformats.org/markup-compatibility/2006" xmlns:o="urn:schemas-microsoft-com:office:office" xmlns:r="http://schemas.openxmlformats.org/officeDocument/2006/relationships" xmlns:m="http://schemas.openxmlformats.org/officeDocument/2006/math" xmlns:v="urn:schemas-microsoft-com:vml" xmlns:wp14="http://schemas.microsoft.com/office/word/2010/wordprocessingDrawing" xmlns:wp="http://schemas.openxmlformats.org/drawingml/2006/wordprocessingDrawing" xmlns:w10="urn:schemas-microsoft-com:office:word" xmlns:w="http://schemas.openxmlformats.org/wordprocessingml/2006/main" xmlns:w14="http://schemas.microsoft.com/office/word/2010/wordml" xmlns:wpg="http://schemas.microsoft.com/office/word/2010/wordprocessingGroup" xmlns:wpi="http://schemas.microsoft.com/office/word/2010/wordprocessingInk" xmlns:wne="http://schemas.microsoft.com/office/word/2006/wordml" xmlns:wps="http://schemas.microsoft.com/office/word/2010/wordprocessingShape" mc:Ignorable="w14 wp14">
+<w:ftr xmlns:ve="http://schemas.openxmlformats.org/markup-compatibility/2006" xmlns:o="urn:schemas-microsoft-com:office:office" xmlns:r="http://schemas.openxmlformats.org/officeDocument/2006/relationships" xmlns:m="http://schemas.openxmlformats.org/officeDocument/2006/math" xmlns:v="urn:schemas-microsoft-com:vml" xmlns:wp="http://schemas.openxmlformats.org/drawingml/2006/wordprocessingDrawing" xmlns:w10="urn:schemas-microsoft-com:office:word" xmlns:w="http://schemas.openxmlformats.org/wordprocessingml/2006/main" xmlns:wne="http://schemas.microsoft.com/office/word/2006/wordml">
   <w:p>
     <w:pPr>
       <w:pStyle w:val="Footer"/>
@@ -7519,15 +7691,15 @@
 </file>
 
 <file path=word/footnotes.xml><?xml version="1.0" encoding="utf-8"?>
-<w:footnotes xmlns:wpc="http://schemas.microsoft.com/office/word/2010/wordprocessingCanvas" xmlns:mc="http://schemas.openxmlformats.org/markup-compatibility/2006" xmlns:o="urn:schemas-microsoft-com:office:office" xmlns:r="http://schemas.openxmlformats.org/officeDocument/2006/relationships" xmlns:m="http://schemas.openxmlformats.org/officeDocument/2006/math" xmlns:v="urn:schemas-microsoft-com:vml" xmlns:wp14="http://schemas.microsoft.com/office/word/2010/wordprocessingDrawing" xmlns:wp="http://schemas.openxmlformats.org/drawingml/2006/wordprocessingDrawing" xmlns:w10="urn:schemas-microsoft-com:office:word" xmlns:w="http://schemas.openxmlformats.org/wordprocessingml/2006/main" xmlns:w14="http://schemas.microsoft.com/office/word/2010/wordml" xmlns:wpg="http://schemas.microsoft.com/office/word/2010/wordprocessingGroup" xmlns:wpi="http://schemas.microsoft.com/office/word/2010/wordprocessingInk" xmlns:wne="http://schemas.microsoft.com/office/word/2006/wordml" xmlns:wps="http://schemas.microsoft.com/office/word/2010/wordprocessingShape" mc:Ignorable="w14 wp14">
-  <w:footnote w:type="separator" w:id="-1">
+<w:footnotes xmlns:ve="http://schemas.openxmlformats.org/markup-compatibility/2006" xmlns:o="urn:schemas-microsoft-com:office:office" xmlns:r="http://schemas.openxmlformats.org/officeDocument/2006/relationships" xmlns:m="http://schemas.openxmlformats.org/officeDocument/2006/math" xmlns:v="urn:schemas-microsoft-com:vml" xmlns:wp="http://schemas.openxmlformats.org/drawingml/2006/wordprocessingDrawing" xmlns:w10="urn:schemas-microsoft-com:office:word" xmlns:w="http://schemas.openxmlformats.org/wordprocessingml/2006/main" xmlns:wne="http://schemas.microsoft.com/office/word/2006/wordml">
+  <w:footnote w:type="separator" w:id="0">
     <w:p>
       <w:r>
         <w:separator/>
       </w:r>
     </w:p>
   </w:footnote>
-  <w:footnote w:type="continuationSeparator" w:id="0">
+  <w:footnote w:type="continuationSeparator" w:id="1">
     <w:p>
       <w:r>
         <w:continuationSeparator/>
@@ -7538,7 +7710,7 @@
 </file>
 
 <file path=word/header1.xml><?xml version="1.0" encoding="utf-8"?>
-<w:hdr xmlns:wpc="http://schemas.microsoft.com/office/word/2010/wordprocessingCanvas" xmlns:mc="http://schemas.openxmlformats.org/markup-compatibility/2006" xmlns:o="urn:schemas-microsoft-com:office:office" xmlns:r="http://schemas.openxmlformats.org/officeDocument/2006/relationships" xmlns:m="http://schemas.openxmlformats.org/officeDocument/2006/math" xmlns:v="urn:schemas-microsoft-com:vml" xmlns:wp14="http://schemas.microsoft.com/office/word/2010/wordprocessingDrawing" xmlns:wp="http://schemas.openxmlformats.org/drawingml/2006/wordprocessingDrawing" xmlns:w10="urn:schemas-microsoft-com:office:word" xmlns:w="http://schemas.openxmlformats.org/wordprocessingml/2006/main" xmlns:w14="http://schemas.microsoft.com/office/word/2010/wordml" xmlns:wpg="http://schemas.microsoft.com/office/word/2010/wordprocessingGroup" xmlns:wpi="http://schemas.microsoft.com/office/word/2010/wordprocessingInk" xmlns:wne="http://schemas.microsoft.com/office/word/2006/wordml" xmlns:wps="http://schemas.microsoft.com/office/word/2010/wordprocessingShape" mc:Ignorable="w14 wp14">
+<w:hdr xmlns:ve="http://schemas.openxmlformats.org/markup-compatibility/2006" xmlns:o="urn:schemas-microsoft-com:office:office" xmlns:r="http://schemas.openxmlformats.org/officeDocument/2006/relationships" xmlns:m="http://schemas.openxmlformats.org/officeDocument/2006/math" xmlns:v="urn:schemas-microsoft-com:vml" xmlns:wp="http://schemas.openxmlformats.org/drawingml/2006/wordprocessingDrawing" xmlns:w10="urn:schemas-microsoft-com:office:word" xmlns:w="http://schemas.openxmlformats.org/wordprocessingml/2006/main" xmlns:wne="http://schemas.microsoft.com/office/word/2006/wordml">
   <w:p>
     <w:pPr>
       <w:pStyle w:val="Header"/>
@@ -7549,9 +7721,6 @@
         <w:tab w:val="right" w:pos="9360"/>
       </w:tabs>
     </w:pPr>
-    <w:r>
-      <w:t xml:space="preserve">   </w:t>
-    </w:r>
     <w:r>
       <w:tab/>
     </w:r>
@@ -7567,7 +7736,6 @@
     </w:r>
     <w:r>
       <w:tab/>
-      <w:t xml:space="preserve">   </w:t>
     </w:r>
   </w:p>
   <w:p>
@@ -7601,7 +7769,7 @@
 </file>
 
 <file path=word/numbering.xml><?xml version="1.0" encoding="utf-8"?>
-<w:numbering xmlns:wpc="http://schemas.microsoft.com/office/word/2010/wordprocessingCanvas" xmlns:mc="http://schemas.openxmlformats.org/markup-compatibility/2006" xmlns:o="urn:schemas-microsoft-com:office:office" xmlns:r="http://schemas.openxmlformats.org/officeDocument/2006/relationships" xmlns:m="http://schemas.openxmlformats.org/officeDocument/2006/math" xmlns:v="urn:schemas-microsoft-com:vml" xmlns:wp14="http://schemas.microsoft.com/office/word/2010/wordprocessingDrawing" xmlns:wp="http://schemas.openxmlformats.org/drawingml/2006/wordprocessingDrawing" xmlns:w10="urn:schemas-microsoft-com:office:word" xmlns:w="http://schemas.openxmlformats.org/wordprocessingml/2006/main" xmlns:w14="http://schemas.microsoft.com/office/word/2010/wordml" xmlns:wpg="http://schemas.microsoft.com/office/word/2010/wordprocessingGroup" xmlns:wpi="http://schemas.microsoft.com/office/word/2010/wordprocessingInk" xmlns:wne="http://schemas.microsoft.com/office/word/2006/wordml" xmlns:wps="http://schemas.microsoft.com/office/word/2010/wordprocessingShape" mc:Ignorable="w14 wp14">
+<w:numbering xmlns:ve="http://schemas.openxmlformats.org/markup-compatibility/2006" xmlns:o="urn:schemas-microsoft-com:office:office" xmlns:r="http://schemas.openxmlformats.org/officeDocument/2006/relationships" xmlns:m="http://schemas.openxmlformats.org/officeDocument/2006/math" xmlns:v="urn:schemas-microsoft-com:vml" xmlns:wp="http://schemas.openxmlformats.org/drawingml/2006/wordprocessingDrawing" xmlns:w10="urn:schemas-microsoft-com:office:word" xmlns:w="http://schemas.openxmlformats.org/wordprocessingml/2006/main" xmlns:wne="http://schemas.microsoft.com/office/word/2006/wordml">
   <w:abstractNum w:abstractNumId="0">
     <w:nsid w:val="010D7475"/>
     <w:multiLevelType w:val="hybridMultilevel"/>
@@ -8704,7 +8872,7 @@
 </file>
 
 <file path=word/styles.xml><?xml version="1.0" encoding="utf-8"?>
-<w:styles xmlns:mc="http://schemas.openxmlformats.org/markup-compatibility/2006" xmlns:r="http://schemas.openxmlformats.org/officeDocument/2006/relationships" xmlns:w="http://schemas.openxmlformats.org/wordprocessingml/2006/main" xmlns:w14="http://schemas.microsoft.com/office/word/2010/wordml" mc:Ignorable="w14">
+<w:styles xmlns:r="http://schemas.openxmlformats.org/officeDocument/2006/relationships" xmlns:w="http://schemas.openxmlformats.org/wordprocessingml/2006/main">
   <w:docDefaults>
     <w:rPrDefault>
       <w:rPr>
@@ -8857,6 +9025,7 @@
   <w:style w:type="paragraph" w:default="1" w:styleId="Normal">
     <w:name w:val="Normal"/>
     <w:qFormat/>
+    <w:rsid w:val="00C12FD4"/>
     <w:pPr>
       <w:tabs>
         <w:tab w:val="left" w:pos="180"/>
@@ -8874,6 +9043,7 @@
     <w:basedOn w:val="Normal"/>
     <w:next w:val="Normal"/>
     <w:qFormat/>
+    <w:rsid w:val="00C12FD4"/>
     <w:pPr>
       <w:keepNext/>
       <w:spacing w:before="240" w:after="120"/>
@@ -8889,6 +9059,7 @@
     <w:basedOn w:val="Normal"/>
     <w:next w:val="Normal"/>
     <w:qFormat/>
+    <w:rsid w:val="00C12FD4"/>
     <w:pPr>
       <w:keepNext/>
       <w:spacing w:before="240" w:after="120"/>
@@ -8905,6 +9076,7 @@
     <w:next w:val="Normal"/>
     <w:link w:val="Heading3Char"/>
     <w:qFormat/>
+    <w:rsid w:val="00C12FD4"/>
     <w:pPr>
       <w:keepNext/>
       <w:spacing w:before="120" w:after="60"/>
@@ -8925,6 +9097,7 @@
     <w:uiPriority w:val="99"/>
     <w:semiHidden/>
     <w:unhideWhenUsed/>
+    <w:qFormat/>
     <w:tblPr>
       <w:tblInd w:w="0" w:type="dxa"/>
       <w:tblCellMar>
@@ -8945,6 +9118,7 @@
     <w:name w:val="header"/>
     <w:basedOn w:val="Normal"/>
     <w:semiHidden/>
+    <w:rsid w:val="00C12FD4"/>
     <w:pPr>
       <w:tabs>
         <w:tab w:val="center" w:pos="4320"/>
@@ -8956,6 +9130,7 @@
     <w:name w:val="footer"/>
     <w:basedOn w:val="Normal"/>
     <w:semiHidden/>
+    <w:rsid w:val="00C12FD4"/>
     <w:pPr>
       <w:tabs>
         <w:tab w:val="center" w:pos="4320"/>
@@ -8967,6 +9142,7 @@
     <w:name w:val="page number"/>
     <w:basedOn w:val="DefaultParagraphFont"/>
     <w:semiHidden/>
+    <w:rsid w:val="00C12FD4"/>
   </w:style>
   <w:style w:type="paragraph" w:styleId="TOC1">
     <w:name w:val="toc 1"/>
@@ -8974,6 +9150,7 @@
     <w:next w:val="Normal"/>
     <w:autoRedefine/>
     <w:uiPriority w:val="39"/>
+    <w:rsid w:val="00C12FD4"/>
     <w:pPr>
       <w:tabs>
         <w:tab w:val="clear" w:pos="180"/>
@@ -8994,6 +9171,7 @@
     <w:next w:val="Normal"/>
     <w:autoRedefine/>
     <w:uiPriority w:val="39"/>
+    <w:rsid w:val="00C12FD4"/>
     <w:pPr>
       <w:tabs>
         <w:tab w:val="clear" w:pos="180"/>
@@ -9013,6 +9191,7 @@
     <w:next w:val="Normal"/>
     <w:autoRedefine/>
     <w:uiPriority w:val="39"/>
+    <w:rsid w:val="00C12FD4"/>
     <w:pPr>
       <w:tabs>
         <w:tab w:val="clear" w:pos="180"/>
@@ -9032,6 +9211,7 @@
     <w:next w:val="Normal"/>
     <w:autoRedefine/>
     <w:semiHidden/>
+    <w:rsid w:val="00C12FD4"/>
     <w:pPr>
       <w:tabs>
         <w:tab w:val="clear" w:pos="180"/>
@@ -9050,6 +9230,7 @@
     <w:next w:val="Normal"/>
     <w:autoRedefine/>
     <w:semiHidden/>
+    <w:rsid w:val="00C12FD4"/>
     <w:pPr>
       <w:tabs>
         <w:tab w:val="clear" w:pos="180"/>
@@ -9068,6 +9249,7 @@
     <w:next w:val="Normal"/>
     <w:autoRedefine/>
     <w:semiHidden/>
+    <w:rsid w:val="00C12FD4"/>
     <w:pPr>
       <w:tabs>
         <w:tab w:val="clear" w:pos="180"/>
@@ -9086,6 +9268,7 @@
     <w:next w:val="Normal"/>
     <w:autoRedefine/>
     <w:semiHidden/>
+    <w:rsid w:val="00C12FD4"/>
     <w:pPr>
       <w:tabs>
         <w:tab w:val="clear" w:pos="180"/>
@@ -9104,6 +9287,7 @@
     <w:next w:val="Normal"/>
     <w:autoRedefine/>
     <w:semiHidden/>
+    <w:rsid w:val="00C12FD4"/>
     <w:pPr>
       <w:tabs>
         <w:tab w:val="clear" w:pos="180"/>
@@ -9122,6 +9306,7 @@
     <w:next w:val="Normal"/>
     <w:autoRedefine/>
     <w:semiHidden/>
+    <w:rsid w:val="00C12FD4"/>
     <w:pPr>
       <w:tabs>
         <w:tab w:val="clear" w:pos="180"/>
@@ -9138,6 +9323,7 @@
     <w:name w:val="Title"/>
     <w:basedOn w:val="Normal"/>
     <w:qFormat/>
+    <w:rsid w:val="00C12FD4"/>
     <w:pPr>
       <w:jc w:val="center"/>
     </w:pPr>
@@ -9150,6 +9336,7 @@
     <w:name w:val="Body Text"/>
     <w:basedOn w:val="Normal"/>
     <w:semiHidden/>
+    <w:rsid w:val="00C12FD4"/>
     <w:rPr>
       <w:i/>
     </w:rPr>
@@ -9157,6 +9344,7 @@
   <w:style w:type="character" w:styleId="Strong">
     <w:name w:val="Strong"/>
     <w:qFormat/>
+    <w:rsid w:val="00C12FD4"/>
     <w:rPr>
       <w:b/>
     </w:rPr>
@@ -9182,6 +9370,7 @@
     <w:uiPriority w:val="59"/>
     <w:rsid w:val="00365897"/>
     <w:tblPr>
+      <w:tblInd w:w="0" w:type="dxa"/>
       <w:tblBorders>
         <w:top w:val="single" w:sz="4" w:space="0" w:color="auto"/>
         <w:left w:val="single" w:sz="4" w:space="0" w:color="auto"/>
@@ -9190,6 +9379,12 @@
         <w:insideH w:val="single" w:sz="4" w:space="0" w:color="auto"/>
         <w:insideV w:val="single" w:sz="4" w:space="0" w:color="auto"/>
       </w:tblBorders>
+      <w:tblCellMar>
+        <w:top w:w="0" w:type="dxa"/>
+        <w:left w:w="108" w:type="dxa"/>
+        <w:bottom w:w="0" w:type="dxa"/>
+        <w:right w:w="108" w:type="dxa"/>
+      </w:tblCellMar>
     </w:tblPr>
   </w:style>
   <w:style w:type="paragraph" w:styleId="ListParagraph">

</xml_diff>

<commit_message>
Revert "Added DFD and Other Reqs to Requirement Specs"
This reverts commit 8815b902468ba5a1ea856fb08f7c434777428eb1.
</commit_message>
<xml_diff>
--- a/Requirements Specifications/Computech Capstone - Requirement Specifications.docx
+++ b/Requirements Specifications/Computech Capstone - Requirement Specifications.docx
@@ -1,6 +1,6 @@
 
 <file path=word/document.xml><?xml version="1.0" encoding="utf-8"?>
-<w:document xmlns:ve="http://schemas.openxmlformats.org/markup-compatibility/2006" xmlns:o="urn:schemas-microsoft-com:office:office" xmlns:r="http://schemas.openxmlformats.org/officeDocument/2006/relationships" xmlns:m="http://schemas.openxmlformats.org/officeDocument/2006/math" xmlns:v="urn:schemas-microsoft-com:vml" xmlns:wp="http://schemas.openxmlformats.org/drawingml/2006/wordprocessingDrawing" xmlns:w10="urn:schemas-microsoft-com:office:word" xmlns:w="http://schemas.openxmlformats.org/wordprocessingml/2006/main" xmlns:wne="http://schemas.microsoft.com/office/word/2006/wordml">
+<w:document xmlns:wpc="http://schemas.microsoft.com/office/word/2010/wordprocessingCanvas" xmlns:mc="http://schemas.openxmlformats.org/markup-compatibility/2006" xmlns:o="urn:schemas-microsoft-com:office:office" xmlns:r="http://schemas.openxmlformats.org/officeDocument/2006/relationships" xmlns:m="http://schemas.openxmlformats.org/officeDocument/2006/math" xmlns:v="urn:schemas-microsoft-com:vml" xmlns:wp14="http://schemas.microsoft.com/office/word/2010/wordprocessingDrawing" xmlns:wp="http://schemas.openxmlformats.org/drawingml/2006/wordprocessingDrawing" xmlns:w10="urn:schemas-microsoft-com:office:word" xmlns:w="http://schemas.openxmlformats.org/wordprocessingml/2006/main" xmlns:w14="http://schemas.microsoft.com/office/word/2010/wordml" xmlns:wpg="http://schemas.microsoft.com/office/word/2010/wordprocessingGroup" xmlns:wpi="http://schemas.microsoft.com/office/word/2010/wordprocessingInk" xmlns:wne="http://schemas.microsoft.com/office/word/2006/wordml" xmlns:wps="http://schemas.microsoft.com/office/word/2010/wordprocessingShape" mc:Ignorable="w14 wp14">
   <w:body>
     <w:p>
       <w:pPr>
@@ -83,6 +83,7 @@
           <w:szCs w:val="32"/>
         </w:rPr>
       </w:pPr>
+      <w:proofErr w:type="gramStart"/>
       <w:r>
         <w:rPr>
           <w:rFonts w:asciiTheme="minorHAnsi" w:hAnsiTheme="minorHAnsi"/>
@@ -91,6 +92,7 @@
         </w:rPr>
         <w:t>for</w:t>
       </w:r>
+      <w:proofErr w:type="gramEnd"/>
     </w:p>
     <w:p>
       <w:pPr>
@@ -239,8 +241,17 @@
           <w:rFonts w:asciiTheme="minorHAnsi" w:hAnsiTheme="minorHAnsi"/>
           <w:sz w:val="32"/>
         </w:rPr>
-        <w:t>Wesley Trescott</w:t>
-      </w:r>
+        <w:t xml:space="preserve">Wesley </w:t>
+      </w:r>
+      <w:proofErr w:type="spellStart"/>
+      <w:r>
+        <w:rPr>
+          <w:rFonts w:asciiTheme="minorHAnsi" w:hAnsiTheme="minorHAnsi"/>
+          <w:sz w:val="32"/>
+        </w:rPr>
+        <w:t>Trescott</w:t>
+      </w:r>
+      <w:proofErr w:type="spellEnd"/>
     </w:p>
     <w:p>
       <w:pPr>
@@ -2991,9 +3002,9 @@
           <w:rFonts w:asciiTheme="minorHAnsi" w:hAnsiTheme="minorHAnsi"/>
         </w:rPr>
         <w:sectPr>
-          <w:headerReference w:type="default" r:id="rId8"/>
-          <w:footerReference w:type="default" r:id="rId9"/>
-          <w:footerReference w:type="first" r:id="rId10"/>
+          <w:headerReference w:type="default" r:id="rId9"/>
+          <w:footerReference w:type="default" r:id="rId10"/>
+          <w:footerReference w:type="first" r:id="rId11"/>
           <w:pgSz w:w="12240" w:h="15840"/>
           <w:pgMar w:top="1080" w:right="1440" w:bottom="720" w:left="1440" w:header="720" w:footer="720" w:gutter="0"/>
           <w:pgNumType w:fmt="lowerRoman" w:start="1"/>
@@ -3245,7 +3256,7 @@
       <w:tblPr>
         <w:tblStyle w:val="TableGrid"/>
         <w:tblW w:w="0" w:type="auto"/>
-        <w:tblLook w:val="04A0"/>
+        <w:tblLook w:val="04A0" w:firstRow="1" w:lastRow="0" w:firstColumn="1" w:lastColumn="0" w:noHBand="0" w:noVBand="1"/>
       </w:tblPr>
       <w:tblGrid>
         <w:gridCol w:w="4788"/>
@@ -3589,13 +3600,23 @@
                 <w:szCs w:val="22"/>
               </w:rPr>
             </w:pPr>
+            <w:proofErr w:type="gramStart"/>
             <w:r>
               <w:rPr>
                 <w:rFonts w:asciiTheme="minorHAnsi" w:hAnsiTheme="minorHAnsi"/>
                 <w:sz w:val="22"/>
                 <w:szCs w:val="22"/>
               </w:rPr>
-              <w:t>to interact with external software/application (Pinpoint).</w:t>
+              <w:t>to</w:t>
+            </w:r>
+            <w:proofErr w:type="gramEnd"/>
+            <w:r>
+              <w:rPr>
+                <w:rFonts w:asciiTheme="minorHAnsi" w:hAnsiTheme="minorHAnsi"/>
+                <w:sz w:val="22"/>
+                <w:szCs w:val="22"/>
+              </w:rPr>
+              <w:t xml:space="preserve"> interact with external software/application (Pinpoint).</w:t>
             </w:r>
           </w:p>
         </w:tc>
@@ -4077,7 +4098,7 @@
         </w:rPr>
         <w:t xml:space="preserve">crosoft ASP.NET MVC - </w:t>
       </w:r>
-      <w:hyperlink r:id="rId11" w:history="1">
+      <w:hyperlink r:id="rId12" w:history="1">
         <w:r>
           <w:rPr>
             <w:rStyle w:val="Hyperlink"/>
@@ -4098,7 +4119,7 @@
       <w:r>
         <w:t xml:space="preserve">Microsoft SQL Server - </w:t>
       </w:r>
-      <w:hyperlink r:id="rId12" w:history="1">
+      <w:hyperlink r:id="rId13" w:history="1">
         <w:r>
           <w:rPr>
             <w:rStyle w:val="Hyperlink"/>
@@ -4118,7 +4139,7 @@
       <w:r>
         <w:t xml:space="preserve">Razor - </w:t>
       </w:r>
-      <w:hyperlink r:id="rId13" w:history="1">
+      <w:hyperlink r:id="rId14" w:history="1">
         <w:r>
           <w:rPr>
             <w:rStyle w:val="Hyperlink"/>
@@ -4138,7 +4159,7 @@
       <w:r>
         <w:t xml:space="preserve">JQuery - </w:t>
       </w:r>
-      <w:hyperlink r:id="rId14" w:history="1">
+      <w:hyperlink r:id="rId15" w:history="1">
         <w:r>
           <w:rPr>
             <w:rStyle w:val="Hyperlink"/>
@@ -4521,6 +4542,12 @@
           <w:rFonts w:cs="Times"/>
         </w:rPr>
         <w:t>can lock/ban/delete users</w:t>
+      </w:r>
+      <w:r>
+        <w:rPr>
+          <w:rFonts w:cs="Times"/>
+        </w:rPr>
+        <w:t xml:space="preserve"> </w:t>
       </w:r>
     </w:p>
     <w:p>
@@ -4883,7 +4910,7 @@
           <w:insideH w:val="none" w:sz="0" w:space="0" w:color="auto"/>
           <w:insideV w:val="none" w:sz="0" w:space="0" w:color="auto"/>
         </w:tblBorders>
-        <w:tblLook w:val="04A0"/>
+        <w:tblLook w:val="04A0" w:firstRow="1" w:lastRow="0" w:firstColumn="1" w:lastColumn="0" w:noHBand="0" w:noVBand="1"/>
       </w:tblPr>
       <w:tblGrid>
         <w:gridCol w:w="4988"/>
@@ -4906,9 +4933,10 @@
               <w:rPr>
                 <w:rFonts w:asciiTheme="minorHAnsi" w:hAnsiTheme="minorHAnsi"/>
                 <w:noProof/>
+                <w:lang w:bidi="gu-IN"/>
               </w:rPr>
               <w:drawing>
-                <wp:inline distT="0" distB="0" distL="0" distR="0">
+                <wp:inline distT="0" distB="0" distL="0" distR="0" wp14:anchorId="622BE3E0" wp14:editId="48D1E37D">
                   <wp:extent cx="3181350" cy="2838450"/>
                   <wp:effectExtent l="0" t="0" r="0" b="0"/>
                   <wp:docPr id="3" name="Picture 3"/>
@@ -4923,7 +4951,7 @@
                           <pic:cNvPicPr/>
                         </pic:nvPicPr>
                         <pic:blipFill>
-                          <a:blip r:embed="rId15"/>
+                          <a:blip r:embed="rId16"/>
                           <a:stretch>
                             <a:fillRect/>
                           </a:stretch>
@@ -4961,9 +4989,10 @@
               <w:rPr>
                 <w:rFonts w:asciiTheme="minorHAnsi" w:hAnsiTheme="minorHAnsi"/>
                 <w:noProof/>
+                <w:lang w:bidi="gu-IN"/>
               </w:rPr>
               <w:drawing>
-                <wp:inline distT="0" distB="0" distL="0" distR="0">
+                <wp:inline distT="0" distB="0" distL="0" distR="0" wp14:anchorId="37110774" wp14:editId="2357CD33">
                   <wp:extent cx="2914650" cy="2996522"/>
                   <wp:effectExtent l="0" t="0" r="0" b="0"/>
                   <wp:docPr id="1" name="Picture 1"/>
@@ -4978,7 +5007,7 @@
                           <pic:cNvPicPr/>
                         </pic:nvPicPr>
                         <pic:blipFill>
-                          <a:blip r:embed="rId16"/>
+                          <a:blip r:embed="rId17"/>
                           <a:stretch>
                             <a:fillRect/>
                           </a:stretch>
@@ -5021,10 +5050,11 @@
               <w:rPr>
                 <w:rFonts w:asciiTheme="minorHAnsi" w:hAnsiTheme="minorHAnsi"/>
                 <w:noProof/>
+                <w:lang w:bidi="gu-IN"/>
               </w:rPr>
               <w:lastRenderedPageBreak/>
               <w:drawing>
-                <wp:inline distT="0" distB="0" distL="0" distR="0">
+                <wp:inline distT="0" distB="0" distL="0" distR="0" wp14:anchorId="7A67F21E" wp14:editId="00C06BE1">
                   <wp:extent cx="2438400" cy="3091419"/>
                   <wp:effectExtent l="0" t="0" r="0" b="0"/>
                   <wp:docPr id="4" name="Picture 4"/>
@@ -5039,7 +5069,7 @@
                           <pic:cNvPicPr/>
                         </pic:nvPicPr>
                         <pic:blipFill>
-                          <a:blip r:embed="rId17"/>
+                          <a:blip r:embed="rId18"/>
                           <a:stretch>
                             <a:fillRect/>
                           </a:stretch>
@@ -5845,6 +5875,14 @@
       <w:r>
         <w:rPr>
           <w:rFonts w:asciiTheme="minorHAnsi" w:hAnsiTheme="minorHAnsi"/>
+          <w:sz w:val="22"/>
+          <w:szCs w:val="22"/>
+        </w:rPr>
+        <w:t xml:space="preserve"> </w:t>
+      </w:r>
+      <w:r>
+        <w:rPr>
+          <w:rFonts w:asciiTheme="minorHAnsi" w:hAnsiTheme="minorHAnsi"/>
           <w:b w:val="0"/>
           <w:bCs/>
           <w:sz w:val="22"/>
@@ -6482,6 +6520,14 @@
       <w:r>
         <w:rPr>
           <w:rFonts w:asciiTheme="minorHAnsi" w:hAnsiTheme="minorHAnsi"/>
+          <w:sz w:val="22"/>
+          <w:szCs w:val="22"/>
+        </w:rPr>
+        <w:t xml:space="preserve"> </w:t>
+      </w:r>
+      <w:r>
+        <w:rPr>
+          <w:rFonts w:asciiTheme="minorHAnsi" w:hAnsiTheme="minorHAnsi"/>
           <w:b w:val="0"/>
           <w:bCs/>
           <w:sz w:val="22"/>
@@ -6503,6 +6549,14 @@
           <w:szCs w:val="22"/>
         </w:rPr>
         <w:t>REQ:</w:t>
+      </w:r>
+      <w:r>
+        <w:rPr>
+          <w:rFonts w:asciiTheme="minorHAnsi" w:hAnsiTheme="minorHAnsi"/>
+          <w:sz w:val="22"/>
+          <w:szCs w:val="22"/>
+        </w:rPr>
+        <w:t xml:space="preserve"> </w:t>
       </w:r>
       <w:r>
         <w:rPr>
@@ -7042,27 +7096,37 @@
           <w:i w:val="0"/>
           <w:color w:val="FF0000"/>
         </w:rPr>
-        <w:t>Check about different devices affect webpage layout. Small screen, big screen, mobiles, etc.</w:t>
-      </w:r>
-    </w:p>
-    <w:p>
-      <w:pPr>
-        <w:pStyle w:val="BodyText"/>
+        <w:t xml:space="preserve">Check about different devices affect webpage layout. </w:t>
+      </w:r>
+      <w:proofErr w:type="gramStart"/>
+      <w:r>
         <w:rPr>
           <w:rFonts w:asciiTheme="minorHAnsi" w:hAnsiTheme="minorHAnsi"/>
           <w:i w:val="0"/>
           <w:color w:val="FF0000"/>
         </w:rPr>
-      </w:pPr>
-      <w:r>
+        <w:t>Small screen, big screen, mobiles, etc.</w:t>
+      </w:r>
+      <w:proofErr w:type="gramEnd"/>
+    </w:p>
+    <w:p>
+      <w:pPr>
+        <w:pStyle w:val="BodyText"/>
         <w:rPr>
           <w:rFonts w:asciiTheme="minorHAnsi" w:hAnsiTheme="minorHAnsi"/>
           <w:i w:val="0"/>
           <w:color w:val="FF0000"/>
         </w:rPr>
+      </w:pPr>
+      <w:r>
+        <w:rPr>
+          <w:rFonts w:asciiTheme="minorHAnsi" w:hAnsiTheme="minorHAnsi"/>
+          <w:i w:val="0"/>
+          <w:color w:val="FF0000"/>
+        </w:rPr>
         <w:t xml:space="preserve">Found a good article about constraints: </w:t>
       </w:r>
-      <w:hyperlink r:id="rId18" w:history="1">
+      <w:hyperlink r:id="rId19" w:history="1">
         <w:r>
           <w:rPr>
             <w:rStyle w:val="Hyperlink"/>
@@ -7158,7 +7222,7 @@
         <w:pStyle w:val="Heading2"/>
         <w:rPr>
           <w:rFonts w:asciiTheme="minorHAnsi" w:hAnsiTheme="minorHAnsi"/>
-          <w:color w:val="000000" w:themeColor="text1"/>
+          <w:color w:val="FF0000"/>
         </w:rPr>
       </w:pPr>
       <w:bookmarkStart w:id="54" w:name="_Toc506458808"/>
@@ -7166,21 +7230,21 @@
       <w:r>
         <w:rPr>
           <w:rFonts w:asciiTheme="minorHAnsi" w:hAnsiTheme="minorHAnsi"/>
-          <w:color w:val="000000" w:themeColor="text1"/>
+          <w:color w:val="FF0000"/>
         </w:rPr>
         <w:t>3.</w:t>
       </w:r>
       <w:r>
         <w:rPr>
           <w:rFonts w:asciiTheme="minorHAnsi" w:hAnsiTheme="minorHAnsi"/>
-          <w:color w:val="000000" w:themeColor="text1"/>
+          <w:color w:val="FF0000"/>
         </w:rPr>
         <w:t>6</w:t>
       </w:r>
       <w:r>
         <w:rPr>
           <w:rFonts w:asciiTheme="minorHAnsi" w:hAnsiTheme="minorHAnsi"/>
-          <w:color w:val="000000" w:themeColor="text1"/>
+          <w:color w:val="FF0000"/>
         </w:rPr>
         <w:t xml:space="preserve"> Other Requirements</w:t>
       </w:r>
@@ -7189,30 +7253,21 @@
     </w:p>
     <w:p>
       <w:pPr>
-        <w:rPr>
-          <w:b/>
-        </w:rPr>
-      </w:pPr>
-      <w:r>
-        <w:rPr>
-          <w:b/>
-        </w:rPr>
-        <w:t>3.6.1 Mobile Platform Compatibilty</w:t>
-      </w:r>
-    </w:p>
-    <w:p>
-      <w:r>
-        <w:t xml:space="preserve">Web Application is compatible with mobile phones and tablets along with PCs, primarily iOS and Android based devices. User view is configured to the device’s screen resolution and can be accessed from any web browser installed on the device. User has the ability to use every functionality in the app on these mobile devices. However, user is unable to upload resumes from iOS based devices. </w:t>
-      </w:r>
-    </w:p>
-    <w:p>
-      <w:pPr>
         <w:pStyle w:val="BodyText"/>
         <w:rPr>
           <w:rFonts w:asciiTheme="minorHAnsi" w:hAnsiTheme="minorHAnsi"/>
           <w:color w:val="FF0000"/>
         </w:rPr>
       </w:pPr>
+      <w:proofErr w:type="gramStart"/>
+      <w:r>
+        <w:rPr>
+          <w:rFonts w:asciiTheme="minorHAnsi" w:hAnsiTheme="minorHAnsi"/>
+          <w:color w:val="FF0000"/>
+        </w:rPr>
+        <w:t>Catchall section for any additional requirements.</w:t>
+      </w:r>
+      <w:proofErr w:type="gramEnd"/>
     </w:p>
     <w:p>
       <w:pPr>
@@ -7237,7 +7292,7 @@
         <w:pStyle w:val="Heading2"/>
         <w:rPr>
           <w:rFonts w:asciiTheme="minorHAnsi" w:hAnsiTheme="minorHAnsi"/>
-          <w:color w:val="000000" w:themeColor="text1"/>
+          <w:color w:val="FF0000"/>
         </w:rPr>
       </w:pPr>
       <w:bookmarkStart w:id="58" w:name="_Toc506458811"/>
@@ -7245,21 +7300,21 @@
       <w:r>
         <w:rPr>
           <w:rFonts w:asciiTheme="minorHAnsi" w:hAnsiTheme="minorHAnsi"/>
-          <w:color w:val="000000" w:themeColor="text1"/>
+          <w:color w:val="FF0000"/>
         </w:rPr>
         <w:t>4.</w:t>
       </w:r>
       <w:r>
         <w:rPr>
           <w:rFonts w:asciiTheme="minorHAnsi" w:hAnsiTheme="minorHAnsi"/>
-          <w:color w:val="000000" w:themeColor="text1"/>
+          <w:color w:val="FF0000"/>
         </w:rPr>
         <w:t>1</w:t>
       </w:r>
       <w:r>
         <w:rPr>
           <w:rFonts w:asciiTheme="minorHAnsi" w:hAnsiTheme="minorHAnsi"/>
-          <w:color w:val="000000" w:themeColor="text1"/>
+          <w:color w:val="FF0000"/>
         </w:rPr>
         <w:t xml:space="preserve"> Data Flow Diagrams (DFD)</w:t>
       </w:r>
@@ -7270,232 +7325,6 @@
     </w:p>
     <w:p>
       <w:pPr>
-        <w:rPr>
-          <w:b/>
-        </w:rPr>
-      </w:pPr>
-    </w:p>
-    <w:p>
-      <w:pPr>
-        <w:rPr>
-          <w:b/>
-        </w:rPr>
-      </w:pPr>
-    </w:p>
-    <w:p>
-      <w:pPr>
-        <w:rPr>
-          <w:b/>
-        </w:rPr>
-      </w:pPr>
-    </w:p>
-    <w:p>
-      <w:pPr>
-        <w:rPr>
-          <w:b/>
-        </w:rPr>
-      </w:pPr>
-    </w:p>
-    <w:p>
-      <w:pPr>
-        <w:rPr>
-          <w:b/>
-        </w:rPr>
-      </w:pPr>
-    </w:p>
-    <w:p>
-      <w:pPr>
-        <w:rPr>
-          <w:b/>
-        </w:rPr>
-      </w:pPr>
-    </w:p>
-    <w:p>
-      <w:pPr>
-        <w:rPr>
-          <w:b/>
-        </w:rPr>
-      </w:pPr>
-    </w:p>
-    <w:p>
-      <w:pPr>
-        <w:rPr>
-          <w:b/>
-        </w:rPr>
-      </w:pPr>
-    </w:p>
-    <w:p>
-      <w:pPr>
-        <w:rPr>
-          <w:b/>
-        </w:rPr>
-      </w:pPr>
-    </w:p>
-    <w:p>
-      <w:pPr>
-        <w:rPr>
-          <w:b/>
-        </w:rPr>
-      </w:pPr>
-    </w:p>
-    <w:p>
-      <w:pPr>
-        <w:rPr>
-          <w:b/>
-        </w:rPr>
-      </w:pPr>
-    </w:p>
-    <w:p>
-      <w:pPr>
-        <w:rPr>
-          <w:b/>
-        </w:rPr>
-      </w:pPr>
-    </w:p>
-    <w:p>
-      <w:pPr>
-        <w:rPr>
-          <w:b/>
-        </w:rPr>
-      </w:pPr>
-    </w:p>
-    <w:p>
-      <w:pPr>
-        <w:rPr>
-          <w:b/>
-        </w:rPr>
-      </w:pPr>
-      <w:r>
-        <w:rPr>
-          <w:b/>
-        </w:rPr>
-        <w:t xml:space="preserve">4.1.1 </w:t>
-      </w:r>
-      <w:r>
-        <w:rPr>
-          <w:b/>
-        </w:rPr>
-        <w:t>Level1 DFD</w:t>
-      </w:r>
-    </w:p>
-    <w:p/>
-    <w:p>
-      <w:r>
-        <w:t>Level1 DFD shows the flow of data among the user, web application and the SQL database.</w:t>
-      </w:r>
-    </w:p>
-    <w:p>
-      <w:r>
-        <w:rPr>
-          <w:noProof/>
-        </w:rPr>
-        <w:drawing>
-          <wp:inline distT="0" distB="0" distL="0" distR="0">
-            <wp:extent cx="5943600" cy="3232785"/>
-            <wp:effectExtent l="19050" t="0" r="0" b="0"/>
-            <wp:docPr id="2" name="Picture 1" descr="Level1.JPG"/>
-            <wp:cNvGraphicFramePr>
-              <a:graphicFrameLocks xmlns:a="http://schemas.openxmlformats.org/drawingml/2006/main" noChangeAspect="1"/>
-            </wp:cNvGraphicFramePr>
-            <a:graphic xmlns:a="http://schemas.openxmlformats.org/drawingml/2006/main">
-              <a:graphicData uri="http://schemas.openxmlformats.org/drawingml/2006/picture">
-                <pic:pic xmlns:pic="http://schemas.openxmlformats.org/drawingml/2006/picture">
-                  <pic:nvPicPr>
-                    <pic:cNvPr id="0" name="Level1.JPG"/>
-                    <pic:cNvPicPr/>
-                  </pic:nvPicPr>
-                  <pic:blipFill>
-                    <a:blip r:embed="rId19"/>
-                    <a:stretch>
-                      <a:fillRect/>
-                    </a:stretch>
-                  </pic:blipFill>
-                  <pic:spPr>
-                    <a:xfrm>
-                      <a:off x="0" y="0"/>
-                      <a:ext cx="5943600" cy="3232785"/>
-                    </a:xfrm>
-                    <a:prstGeom prst="rect">
-                      <a:avLst/>
-                    </a:prstGeom>
-                  </pic:spPr>
-                </pic:pic>
-              </a:graphicData>
-            </a:graphic>
-          </wp:inline>
-        </w:drawing>
-      </w:r>
-    </w:p>
-    <w:p>
-      <w:pPr>
-        <w:rPr>
-          <w:b/>
-        </w:rPr>
-      </w:pPr>
-      <w:r>
-        <w:rPr>
-          <w:b/>
-        </w:rPr>
-        <w:t xml:space="preserve">4.1.2 </w:t>
-      </w:r>
-      <w:r>
-        <w:rPr>
-          <w:b/>
-        </w:rPr>
-        <w:t>Level2 DFD</w:t>
-      </w:r>
-    </w:p>
-    <w:p/>
-    <w:p>
-      <w:r>
-        <w:t>Level2 DFD provides in-depth view of the data flow among the various components of the web application such as the UI, Application Core i.e. Model and Controller components, Viewer, and the SQL database.</w:t>
-      </w:r>
-    </w:p>
-    <w:p>
-      <w:r>
-        <w:rPr>
-          <w:noProof/>
-        </w:rPr>
-        <w:lastRenderedPageBreak/>
-        <w:drawing>
-          <wp:inline distT="0" distB="0" distL="0" distR="0">
-            <wp:extent cx="3305637" cy="7725854"/>
-            <wp:effectExtent l="19050" t="0" r="9063" b="0"/>
-            <wp:docPr id="6" name="Picture 5" descr="dfd.png"/>
-            <wp:cNvGraphicFramePr>
-              <a:graphicFrameLocks xmlns:a="http://schemas.openxmlformats.org/drawingml/2006/main" noChangeAspect="1"/>
-            </wp:cNvGraphicFramePr>
-            <a:graphic xmlns:a="http://schemas.openxmlformats.org/drawingml/2006/main">
-              <a:graphicData uri="http://schemas.openxmlformats.org/drawingml/2006/picture">
-                <pic:pic xmlns:pic="http://schemas.openxmlformats.org/drawingml/2006/picture">
-                  <pic:nvPicPr>
-                    <pic:cNvPr id="0" name="dfd.png"/>
-                    <pic:cNvPicPr/>
-                  </pic:nvPicPr>
-                  <pic:blipFill>
-                    <a:blip r:embed="rId20"/>
-                    <a:stretch>
-                      <a:fillRect/>
-                    </a:stretch>
-                  </pic:blipFill>
-                  <pic:spPr>
-                    <a:xfrm>
-                      <a:off x="0" y="0"/>
-                      <a:ext cx="3305637" cy="7725854"/>
-                    </a:xfrm>
-                    <a:prstGeom prst="rect">
-                      <a:avLst/>
-                    </a:prstGeom>
-                  </pic:spPr>
-                </pic:pic>
-              </a:graphicData>
-            </a:graphic>
-          </wp:inline>
-        </w:drawing>
-      </w:r>
-    </w:p>
-    <w:p>
-      <w:pPr>
         <w:pStyle w:val="Heading1"/>
         <w:rPr>
           <w:rFonts w:asciiTheme="minorHAnsi" w:hAnsiTheme="minorHAnsi"/>
@@ -7507,7 +7336,6 @@
         <w:rPr>
           <w:rFonts w:asciiTheme="minorHAnsi" w:hAnsiTheme="minorHAnsi"/>
         </w:rPr>
-        <w:lastRenderedPageBreak/>
         <w:t>A. Appendices</w:t>
       </w:r>
       <w:bookmarkEnd w:id="61"/>
@@ -7593,15 +7421,15 @@
 </file>
 
 <file path=word/endnotes.xml><?xml version="1.0" encoding="utf-8"?>
-<w:endnotes xmlns:ve="http://schemas.openxmlformats.org/markup-compatibility/2006" xmlns:o="urn:schemas-microsoft-com:office:office" xmlns:r="http://schemas.openxmlformats.org/officeDocument/2006/relationships" xmlns:m="http://schemas.openxmlformats.org/officeDocument/2006/math" xmlns:v="urn:schemas-microsoft-com:vml" xmlns:wp="http://schemas.openxmlformats.org/drawingml/2006/wordprocessingDrawing" xmlns:w10="urn:schemas-microsoft-com:office:word" xmlns:w="http://schemas.openxmlformats.org/wordprocessingml/2006/main" xmlns:wne="http://schemas.microsoft.com/office/word/2006/wordml">
-  <w:endnote w:type="separator" w:id="0">
+<w:endnotes xmlns:wpc="http://schemas.microsoft.com/office/word/2010/wordprocessingCanvas" xmlns:mc="http://schemas.openxmlformats.org/markup-compatibility/2006" xmlns:o="urn:schemas-microsoft-com:office:office" xmlns:r="http://schemas.openxmlformats.org/officeDocument/2006/relationships" xmlns:m="http://schemas.openxmlformats.org/officeDocument/2006/math" xmlns:v="urn:schemas-microsoft-com:vml" xmlns:wp14="http://schemas.microsoft.com/office/word/2010/wordprocessingDrawing" xmlns:wp="http://schemas.openxmlformats.org/drawingml/2006/wordprocessingDrawing" xmlns:w10="urn:schemas-microsoft-com:office:word" xmlns:w="http://schemas.openxmlformats.org/wordprocessingml/2006/main" xmlns:w14="http://schemas.microsoft.com/office/word/2010/wordml" xmlns:wpg="http://schemas.microsoft.com/office/word/2010/wordprocessingGroup" xmlns:wpi="http://schemas.microsoft.com/office/word/2010/wordprocessingInk" xmlns:wne="http://schemas.microsoft.com/office/word/2006/wordml" xmlns:wps="http://schemas.microsoft.com/office/word/2010/wordprocessingShape" mc:Ignorable="w14 wp14">
+  <w:endnote w:type="separator" w:id="-1">
     <w:p>
       <w:r>
         <w:separator/>
       </w:r>
     </w:p>
   </w:endnote>
-  <w:endnote w:type="continuationSeparator" w:id="1">
+  <w:endnote w:type="continuationSeparator" w:id="0">
     <w:p>
       <w:r>
         <w:continuationSeparator/>
@@ -7612,7 +7440,7 @@
 </file>
 
 <file path=word/footer1.xml><?xml version="1.0" encoding="utf-8"?>
-<w:ftr xmlns:ve="http://schemas.openxmlformats.org/markup-compatibility/2006" xmlns:o="urn:schemas-microsoft-com:office:office" xmlns:r="http://schemas.openxmlformats.org/officeDocument/2006/relationships" xmlns:m="http://schemas.openxmlformats.org/officeDocument/2006/math" xmlns:v="urn:schemas-microsoft-com:vml" xmlns:wp="http://schemas.openxmlformats.org/drawingml/2006/wordprocessingDrawing" xmlns:w10="urn:schemas-microsoft-com:office:word" xmlns:w="http://schemas.openxmlformats.org/wordprocessingml/2006/main" xmlns:wne="http://schemas.microsoft.com/office/word/2006/wordml">
+<w:ftr xmlns:wpc="http://schemas.microsoft.com/office/word/2010/wordprocessingCanvas" xmlns:mc="http://schemas.openxmlformats.org/markup-compatibility/2006" xmlns:o="urn:schemas-microsoft-com:office:office" xmlns:r="http://schemas.openxmlformats.org/officeDocument/2006/relationships" xmlns:m="http://schemas.openxmlformats.org/officeDocument/2006/math" xmlns:v="urn:schemas-microsoft-com:vml" xmlns:wp14="http://schemas.microsoft.com/office/word/2010/wordprocessingDrawing" xmlns:wp="http://schemas.openxmlformats.org/drawingml/2006/wordprocessingDrawing" xmlns:w10="urn:schemas-microsoft-com:office:word" xmlns:w="http://schemas.openxmlformats.org/wordprocessingml/2006/main" xmlns:w14="http://schemas.microsoft.com/office/word/2010/wordml" xmlns:wpg="http://schemas.microsoft.com/office/word/2010/wordprocessingGroup" xmlns:wpi="http://schemas.microsoft.com/office/word/2010/wordprocessingInk" xmlns:wne="http://schemas.microsoft.com/office/word/2006/wordml" xmlns:wps="http://schemas.microsoft.com/office/word/2010/wordprocessingShape" mc:Ignorable="w14 wp14">
   <w:p>
     <w:pPr>
       <w:pStyle w:val="Footer"/>
@@ -7681,7 +7509,7 @@
 </file>
 
 <file path=word/footer2.xml><?xml version="1.0" encoding="utf-8"?>
-<w:ftr xmlns:ve="http://schemas.openxmlformats.org/markup-compatibility/2006" xmlns:o="urn:schemas-microsoft-com:office:office" xmlns:r="http://schemas.openxmlformats.org/officeDocument/2006/relationships" xmlns:m="http://schemas.openxmlformats.org/officeDocument/2006/math" xmlns:v="urn:schemas-microsoft-com:vml" xmlns:wp="http://schemas.openxmlformats.org/drawingml/2006/wordprocessingDrawing" xmlns:w10="urn:schemas-microsoft-com:office:word" xmlns:w="http://schemas.openxmlformats.org/wordprocessingml/2006/main" xmlns:wne="http://schemas.microsoft.com/office/word/2006/wordml">
+<w:ftr xmlns:wpc="http://schemas.microsoft.com/office/word/2010/wordprocessingCanvas" xmlns:mc="http://schemas.openxmlformats.org/markup-compatibility/2006" xmlns:o="urn:schemas-microsoft-com:office:office" xmlns:r="http://schemas.openxmlformats.org/officeDocument/2006/relationships" xmlns:m="http://schemas.openxmlformats.org/officeDocument/2006/math" xmlns:v="urn:schemas-microsoft-com:vml" xmlns:wp14="http://schemas.microsoft.com/office/word/2010/wordprocessingDrawing" xmlns:wp="http://schemas.openxmlformats.org/drawingml/2006/wordprocessingDrawing" xmlns:w10="urn:schemas-microsoft-com:office:word" xmlns:w="http://schemas.openxmlformats.org/wordprocessingml/2006/main" xmlns:w14="http://schemas.microsoft.com/office/word/2010/wordml" xmlns:wpg="http://schemas.microsoft.com/office/word/2010/wordprocessingGroup" xmlns:wpi="http://schemas.microsoft.com/office/word/2010/wordprocessingInk" xmlns:wne="http://schemas.microsoft.com/office/word/2006/wordml" xmlns:wps="http://schemas.microsoft.com/office/word/2010/wordprocessingShape" mc:Ignorable="w14 wp14">
   <w:p>
     <w:pPr>
       <w:pStyle w:val="Footer"/>
@@ -7691,15 +7519,15 @@
 </file>
 
 <file path=word/footnotes.xml><?xml version="1.0" encoding="utf-8"?>
-<w:footnotes xmlns:ve="http://schemas.openxmlformats.org/markup-compatibility/2006" xmlns:o="urn:schemas-microsoft-com:office:office" xmlns:r="http://schemas.openxmlformats.org/officeDocument/2006/relationships" xmlns:m="http://schemas.openxmlformats.org/officeDocument/2006/math" xmlns:v="urn:schemas-microsoft-com:vml" xmlns:wp="http://schemas.openxmlformats.org/drawingml/2006/wordprocessingDrawing" xmlns:w10="urn:schemas-microsoft-com:office:word" xmlns:w="http://schemas.openxmlformats.org/wordprocessingml/2006/main" xmlns:wne="http://schemas.microsoft.com/office/word/2006/wordml">
-  <w:footnote w:type="separator" w:id="0">
+<w:footnotes xmlns:wpc="http://schemas.microsoft.com/office/word/2010/wordprocessingCanvas" xmlns:mc="http://schemas.openxmlformats.org/markup-compatibility/2006" xmlns:o="urn:schemas-microsoft-com:office:office" xmlns:r="http://schemas.openxmlformats.org/officeDocument/2006/relationships" xmlns:m="http://schemas.openxmlformats.org/officeDocument/2006/math" xmlns:v="urn:schemas-microsoft-com:vml" xmlns:wp14="http://schemas.microsoft.com/office/word/2010/wordprocessingDrawing" xmlns:wp="http://schemas.openxmlformats.org/drawingml/2006/wordprocessingDrawing" xmlns:w10="urn:schemas-microsoft-com:office:word" xmlns:w="http://schemas.openxmlformats.org/wordprocessingml/2006/main" xmlns:w14="http://schemas.microsoft.com/office/word/2010/wordml" xmlns:wpg="http://schemas.microsoft.com/office/word/2010/wordprocessingGroup" xmlns:wpi="http://schemas.microsoft.com/office/word/2010/wordprocessingInk" xmlns:wne="http://schemas.microsoft.com/office/word/2006/wordml" xmlns:wps="http://schemas.microsoft.com/office/word/2010/wordprocessingShape" mc:Ignorable="w14 wp14">
+  <w:footnote w:type="separator" w:id="-1">
     <w:p>
       <w:r>
         <w:separator/>
       </w:r>
     </w:p>
   </w:footnote>
-  <w:footnote w:type="continuationSeparator" w:id="1">
+  <w:footnote w:type="continuationSeparator" w:id="0">
     <w:p>
       <w:r>
         <w:continuationSeparator/>
@@ -7710,7 +7538,7 @@
 </file>
 
 <file path=word/header1.xml><?xml version="1.0" encoding="utf-8"?>
-<w:hdr xmlns:ve="http://schemas.openxmlformats.org/markup-compatibility/2006" xmlns:o="urn:schemas-microsoft-com:office:office" xmlns:r="http://schemas.openxmlformats.org/officeDocument/2006/relationships" xmlns:m="http://schemas.openxmlformats.org/officeDocument/2006/math" xmlns:v="urn:schemas-microsoft-com:vml" xmlns:wp="http://schemas.openxmlformats.org/drawingml/2006/wordprocessingDrawing" xmlns:w10="urn:schemas-microsoft-com:office:word" xmlns:w="http://schemas.openxmlformats.org/wordprocessingml/2006/main" xmlns:wne="http://schemas.microsoft.com/office/word/2006/wordml">
+<w:hdr xmlns:wpc="http://schemas.microsoft.com/office/word/2010/wordprocessingCanvas" xmlns:mc="http://schemas.openxmlformats.org/markup-compatibility/2006" xmlns:o="urn:schemas-microsoft-com:office:office" xmlns:r="http://schemas.openxmlformats.org/officeDocument/2006/relationships" xmlns:m="http://schemas.openxmlformats.org/officeDocument/2006/math" xmlns:v="urn:schemas-microsoft-com:vml" xmlns:wp14="http://schemas.microsoft.com/office/word/2010/wordprocessingDrawing" xmlns:wp="http://schemas.openxmlformats.org/drawingml/2006/wordprocessingDrawing" xmlns:w10="urn:schemas-microsoft-com:office:word" xmlns:w="http://schemas.openxmlformats.org/wordprocessingml/2006/main" xmlns:w14="http://schemas.microsoft.com/office/word/2010/wordml" xmlns:wpg="http://schemas.microsoft.com/office/word/2010/wordprocessingGroup" xmlns:wpi="http://schemas.microsoft.com/office/word/2010/wordprocessingInk" xmlns:wne="http://schemas.microsoft.com/office/word/2006/wordml" xmlns:wps="http://schemas.microsoft.com/office/word/2010/wordprocessingShape" mc:Ignorable="w14 wp14">
   <w:p>
     <w:pPr>
       <w:pStyle w:val="Header"/>
@@ -7721,6 +7549,9 @@
         <w:tab w:val="right" w:pos="9360"/>
       </w:tabs>
     </w:pPr>
+    <w:r>
+      <w:t xml:space="preserve">   </w:t>
+    </w:r>
     <w:r>
       <w:tab/>
     </w:r>
@@ -7736,6 +7567,7 @@
     </w:r>
     <w:r>
       <w:tab/>
+      <w:t xml:space="preserve">   </w:t>
     </w:r>
   </w:p>
   <w:p>
@@ -7769,7 +7601,7 @@
 </file>
 
 <file path=word/numbering.xml><?xml version="1.0" encoding="utf-8"?>
-<w:numbering xmlns:ve="http://schemas.openxmlformats.org/markup-compatibility/2006" xmlns:o="urn:schemas-microsoft-com:office:office" xmlns:r="http://schemas.openxmlformats.org/officeDocument/2006/relationships" xmlns:m="http://schemas.openxmlformats.org/officeDocument/2006/math" xmlns:v="urn:schemas-microsoft-com:vml" xmlns:wp="http://schemas.openxmlformats.org/drawingml/2006/wordprocessingDrawing" xmlns:w10="urn:schemas-microsoft-com:office:word" xmlns:w="http://schemas.openxmlformats.org/wordprocessingml/2006/main" xmlns:wne="http://schemas.microsoft.com/office/word/2006/wordml">
+<w:numbering xmlns:wpc="http://schemas.microsoft.com/office/word/2010/wordprocessingCanvas" xmlns:mc="http://schemas.openxmlformats.org/markup-compatibility/2006" xmlns:o="urn:schemas-microsoft-com:office:office" xmlns:r="http://schemas.openxmlformats.org/officeDocument/2006/relationships" xmlns:m="http://schemas.openxmlformats.org/officeDocument/2006/math" xmlns:v="urn:schemas-microsoft-com:vml" xmlns:wp14="http://schemas.microsoft.com/office/word/2010/wordprocessingDrawing" xmlns:wp="http://schemas.openxmlformats.org/drawingml/2006/wordprocessingDrawing" xmlns:w10="urn:schemas-microsoft-com:office:word" xmlns:w="http://schemas.openxmlformats.org/wordprocessingml/2006/main" xmlns:w14="http://schemas.microsoft.com/office/word/2010/wordml" xmlns:wpg="http://schemas.microsoft.com/office/word/2010/wordprocessingGroup" xmlns:wpi="http://schemas.microsoft.com/office/word/2010/wordprocessingInk" xmlns:wne="http://schemas.microsoft.com/office/word/2006/wordml" xmlns:wps="http://schemas.microsoft.com/office/word/2010/wordprocessingShape" mc:Ignorable="w14 wp14">
   <w:abstractNum w:abstractNumId="0">
     <w:nsid w:val="010D7475"/>
     <w:multiLevelType w:val="hybridMultilevel"/>
@@ -8872,7 +8704,7 @@
 </file>
 
 <file path=word/styles.xml><?xml version="1.0" encoding="utf-8"?>
-<w:styles xmlns:r="http://schemas.openxmlformats.org/officeDocument/2006/relationships" xmlns:w="http://schemas.openxmlformats.org/wordprocessingml/2006/main">
+<w:styles xmlns:mc="http://schemas.openxmlformats.org/markup-compatibility/2006" xmlns:r="http://schemas.openxmlformats.org/officeDocument/2006/relationships" xmlns:w="http://schemas.openxmlformats.org/wordprocessingml/2006/main" xmlns:w14="http://schemas.microsoft.com/office/word/2010/wordml" mc:Ignorable="w14">
   <w:docDefaults>
     <w:rPrDefault>
       <w:rPr>
@@ -9025,7 +8857,6 @@
   <w:style w:type="paragraph" w:default="1" w:styleId="Normal">
     <w:name w:val="Normal"/>
     <w:qFormat/>
-    <w:rsid w:val="00C12FD4"/>
     <w:pPr>
       <w:tabs>
         <w:tab w:val="left" w:pos="180"/>
@@ -9043,7 +8874,6 @@
     <w:basedOn w:val="Normal"/>
     <w:next w:val="Normal"/>
     <w:qFormat/>
-    <w:rsid w:val="00C12FD4"/>
     <w:pPr>
       <w:keepNext/>
       <w:spacing w:before="240" w:after="120"/>
@@ -9059,7 +8889,6 @@
     <w:basedOn w:val="Normal"/>
     <w:next w:val="Normal"/>
     <w:qFormat/>
-    <w:rsid w:val="00C12FD4"/>
     <w:pPr>
       <w:keepNext/>
       <w:spacing w:before="240" w:after="120"/>
@@ -9076,7 +8905,6 @@
     <w:next w:val="Normal"/>
     <w:link w:val="Heading3Char"/>
     <w:qFormat/>
-    <w:rsid w:val="00C12FD4"/>
     <w:pPr>
       <w:keepNext/>
       <w:spacing w:before="120" w:after="60"/>
@@ -9097,7 +8925,6 @@
     <w:uiPriority w:val="99"/>
     <w:semiHidden/>
     <w:unhideWhenUsed/>
-    <w:qFormat/>
     <w:tblPr>
       <w:tblInd w:w="0" w:type="dxa"/>
       <w:tblCellMar>
@@ -9118,7 +8945,6 @@
     <w:name w:val="header"/>
     <w:basedOn w:val="Normal"/>
     <w:semiHidden/>
-    <w:rsid w:val="00C12FD4"/>
     <w:pPr>
       <w:tabs>
         <w:tab w:val="center" w:pos="4320"/>
@@ -9130,7 +8956,6 @@
     <w:name w:val="footer"/>
     <w:basedOn w:val="Normal"/>
     <w:semiHidden/>
-    <w:rsid w:val="00C12FD4"/>
     <w:pPr>
       <w:tabs>
         <w:tab w:val="center" w:pos="4320"/>
@@ -9142,7 +8967,6 @@
     <w:name w:val="page number"/>
     <w:basedOn w:val="DefaultParagraphFont"/>
     <w:semiHidden/>
-    <w:rsid w:val="00C12FD4"/>
   </w:style>
   <w:style w:type="paragraph" w:styleId="TOC1">
     <w:name w:val="toc 1"/>
@@ -9150,7 +8974,6 @@
     <w:next w:val="Normal"/>
     <w:autoRedefine/>
     <w:uiPriority w:val="39"/>
-    <w:rsid w:val="00C12FD4"/>
     <w:pPr>
       <w:tabs>
         <w:tab w:val="clear" w:pos="180"/>
@@ -9171,7 +8994,6 @@
     <w:next w:val="Normal"/>
     <w:autoRedefine/>
     <w:uiPriority w:val="39"/>
-    <w:rsid w:val="00C12FD4"/>
     <w:pPr>
       <w:tabs>
         <w:tab w:val="clear" w:pos="180"/>
@@ -9191,7 +9013,6 @@
     <w:next w:val="Normal"/>
     <w:autoRedefine/>
     <w:uiPriority w:val="39"/>
-    <w:rsid w:val="00C12FD4"/>
     <w:pPr>
       <w:tabs>
         <w:tab w:val="clear" w:pos="180"/>
@@ -9211,7 +9032,6 @@
     <w:next w:val="Normal"/>
     <w:autoRedefine/>
     <w:semiHidden/>
-    <w:rsid w:val="00C12FD4"/>
     <w:pPr>
       <w:tabs>
         <w:tab w:val="clear" w:pos="180"/>
@@ -9230,7 +9050,6 @@
     <w:next w:val="Normal"/>
     <w:autoRedefine/>
     <w:semiHidden/>
-    <w:rsid w:val="00C12FD4"/>
     <w:pPr>
       <w:tabs>
         <w:tab w:val="clear" w:pos="180"/>
@@ -9249,7 +9068,6 @@
     <w:next w:val="Normal"/>
     <w:autoRedefine/>
     <w:semiHidden/>
-    <w:rsid w:val="00C12FD4"/>
     <w:pPr>
       <w:tabs>
         <w:tab w:val="clear" w:pos="180"/>
@@ -9268,7 +9086,6 @@
     <w:next w:val="Normal"/>
     <w:autoRedefine/>
     <w:semiHidden/>
-    <w:rsid w:val="00C12FD4"/>
     <w:pPr>
       <w:tabs>
         <w:tab w:val="clear" w:pos="180"/>
@@ -9287,7 +9104,6 @@
     <w:next w:val="Normal"/>
     <w:autoRedefine/>
     <w:semiHidden/>
-    <w:rsid w:val="00C12FD4"/>
     <w:pPr>
       <w:tabs>
         <w:tab w:val="clear" w:pos="180"/>
@@ -9306,7 +9122,6 @@
     <w:next w:val="Normal"/>
     <w:autoRedefine/>
     <w:semiHidden/>
-    <w:rsid w:val="00C12FD4"/>
     <w:pPr>
       <w:tabs>
         <w:tab w:val="clear" w:pos="180"/>
@@ -9323,7 +9138,6 @@
     <w:name w:val="Title"/>
     <w:basedOn w:val="Normal"/>
     <w:qFormat/>
-    <w:rsid w:val="00C12FD4"/>
     <w:pPr>
       <w:jc w:val="center"/>
     </w:pPr>
@@ -9336,7 +9150,6 @@
     <w:name w:val="Body Text"/>
     <w:basedOn w:val="Normal"/>
     <w:semiHidden/>
-    <w:rsid w:val="00C12FD4"/>
     <w:rPr>
       <w:i/>
     </w:rPr>
@@ -9344,7 +9157,6 @@
   <w:style w:type="character" w:styleId="Strong">
     <w:name w:val="Strong"/>
     <w:qFormat/>
-    <w:rsid w:val="00C12FD4"/>
     <w:rPr>
       <w:b/>
     </w:rPr>
@@ -9370,7 +9182,6 @@
     <w:uiPriority w:val="59"/>
     <w:rsid w:val="00365897"/>
     <w:tblPr>
-      <w:tblInd w:w="0" w:type="dxa"/>
       <w:tblBorders>
         <w:top w:val="single" w:sz="4" w:space="0" w:color="auto"/>
         <w:left w:val="single" w:sz="4" w:space="0" w:color="auto"/>
@@ -9379,12 +9190,6 @@
         <w:insideH w:val="single" w:sz="4" w:space="0" w:color="auto"/>
         <w:insideV w:val="single" w:sz="4" w:space="0" w:color="auto"/>
       </w:tblBorders>
-      <w:tblCellMar>
-        <w:top w:w="0" w:type="dxa"/>
-        <w:left w:w="108" w:type="dxa"/>
-        <w:bottom w:w="0" w:type="dxa"/>
-        <w:right w:w="108" w:type="dxa"/>
-      </w:tblCellMar>
     </w:tblPr>
   </w:style>
   <w:style w:type="paragraph" w:styleId="ListParagraph">

</xml_diff>